<commit_message>
rettet Use case - createSale fully-dressed
</commit_message>
<xml_diff>
--- a/Use case - createSale fully-dressed.docx
+++ b/Use case - createSale fully-dressed.docx
@@ -19,40 +19,27 @@
     <w:p>
       <w:pPr>
         <w:spacing w:after="120" w:line="240" w:lineRule="auto"/>
-        <w:rPr>
-          <w:lang w:val="en-US"/>
-        </w:rPr>
-      </w:pPr>
-      <w:r>
-        <w:rPr>
-          <w:lang w:val="en-US"/>
-        </w:rPr>
-        <w:t xml:space="preserve">Use-case: </w:t>
-      </w:r>
+      </w:pPr>
       <w:proofErr w:type="spellStart"/>
       <w:r>
-        <w:rPr>
-          <w:lang w:val="en-US"/>
-        </w:rPr>
+        <w:t>Use-case</w:t>
+      </w:r>
+      <w:proofErr w:type="spellEnd"/>
+      <w:r>
+        <w:t xml:space="preserve">: </w:t>
+      </w:r>
+      <w:proofErr w:type="spellStart"/>
+      <w:r>
         <w:t>createSale</w:t>
       </w:r>
       <w:proofErr w:type="spellEnd"/>
       <w:r>
-        <w:rPr>
-          <w:lang w:val="en-US"/>
-        </w:rPr>
         <w:tab/>
       </w:r>
       <w:r>
-        <w:rPr>
-          <w:lang w:val="en-US"/>
-        </w:rPr>
         <w:tab/>
       </w:r>
       <w:r>
-        <w:rPr>
-          <w:lang w:val="en-US"/>
-        </w:rPr>
         <w:t>Id: UC1</w:t>
       </w:r>
     </w:p>
@@ -128,7 +115,10 @@
         </w:numPr>
       </w:pPr>
       <w:r>
-        <w:t>Systemet viser en liste med vare/varer og deres oplysninger og finder den/dem i lageret og skriver total pris</w:t>
+        <w:t>Systemet viser en liste med vare/varer og deres oplysninger og finder den/dem</w:t>
+      </w:r>
+      <w:r>
+        <w:t xml:space="preserve"> i lageret</w:t>
       </w:r>
     </w:p>
     <w:p>
@@ -140,15 +130,264 @@
         </w:numPr>
       </w:pPr>
       <w:r>
-        <w:t>Sælger angiver om hvor meget der bliver betalt</w:t>
-      </w:r>
-    </w:p>
-    <w:p>
-      <w:pPr>
-        <w:pStyle w:val="Listeafsnit"/>
-        <w:numPr>
-          <w:ilvl w:val="0"/>
-          <w:numId w:val="1"/>
+        <w:t>Sælger afslutter salg</w:t>
+      </w:r>
+      <w:r>
+        <w:t xml:space="preserve"> og systemet fjerner varen/varerne fra lageret</w:t>
+      </w:r>
+    </w:p>
+    <w:p>
+      <w:pPr>
+        <w:spacing w:after="120" w:line="240" w:lineRule="auto"/>
+      </w:pPr>
+      <w:r>
+        <w:t>Alternative flows:</w:t>
+      </w:r>
+    </w:p>
+    <w:p>
+      <w:pPr>
+        <w:spacing w:after="120" w:line="240" w:lineRule="auto"/>
+      </w:pPr>
+      <w:r>
+        <w:t>1.a</w:t>
+      </w:r>
+    </w:p>
+    <w:p>
+      <w:pPr>
+        <w:pStyle w:val="Listeafsnit"/>
+        <w:numPr>
+          <w:ilvl w:val="0"/>
+          <w:numId w:val="2"/>
+        </w:numPr>
+        <w:spacing w:after="120" w:line="240" w:lineRule="auto"/>
+      </w:pPr>
+      <w:r>
+        <w:t>Sælger leder i lager efter vare som kunde efterspørg</w:t>
+      </w:r>
+    </w:p>
+    <w:p>
+      <w:pPr>
+        <w:pStyle w:val="Listeafsnit"/>
+        <w:numPr>
+          <w:ilvl w:val="0"/>
+          <w:numId w:val="2"/>
+        </w:numPr>
+      </w:pPr>
+      <w:r>
+        <w:t>Systemet viser varens lagerstatus</w:t>
+      </w:r>
+    </w:p>
+    <w:p>
+      <w:pPr>
+        <w:pStyle w:val="Listeafsnit"/>
+        <w:numPr>
+          <w:ilvl w:val="0"/>
+          <w:numId w:val="2"/>
+        </w:numPr>
+      </w:pPr>
+      <w:r>
+        <w:t>Hvis varen ikke er på lager, registreres kundens tlf. nr.</w:t>
+      </w:r>
+    </w:p>
+    <w:p>
+      <w:pPr>
+        <w:spacing w:after="120" w:line="240" w:lineRule="auto"/>
+      </w:pPr>
+      <w:r>
+        <w:t>1.b</w:t>
+      </w:r>
+    </w:p>
+    <w:p>
+      <w:pPr>
+        <w:pStyle w:val="Listeafsnit"/>
+        <w:numPr>
+          <w:ilvl w:val="0"/>
+          <w:numId w:val="3"/>
+        </w:numPr>
+        <w:spacing w:after="120" w:line="240" w:lineRule="auto"/>
+      </w:pPr>
+      <w:r>
+        <w:t>Sælger leder efter vare på lager</w:t>
+      </w:r>
+    </w:p>
+    <w:p>
+      <w:pPr>
+        <w:pStyle w:val="Listeafsnit"/>
+        <w:numPr>
+          <w:ilvl w:val="0"/>
+          <w:numId w:val="3"/>
+        </w:numPr>
+      </w:pPr>
+      <w:r>
+        <w:t>Systemet returnerer vare</w:t>
+      </w:r>
+    </w:p>
+    <w:p>
+      <w:pPr>
+        <w:pStyle w:val="Listeafsnit"/>
+        <w:numPr>
+          <w:ilvl w:val="0"/>
+          <w:numId w:val="3"/>
+        </w:numPr>
+      </w:pPr>
+      <w:r>
+        <w:t>Sælger markerer vare til levering</w:t>
+      </w:r>
+    </w:p>
+    <w:p>
+      <w:pPr>
+        <w:pStyle w:val="Listeafsnit"/>
+        <w:numPr>
+          <w:ilvl w:val="0"/>
+          <w:numId w:val="3"/>
+        </w:numPr>
+      </w:pPr>
+      <w:r>
+        <w:t>Punkt 1 – 3 gentages efter hvor mange forskellige antal varer der ønskes</w:t>
+      </w:r>
+    </w:p>
+    <w:p>
+      <w:pPr>
+        <w:pStyle w:val="Listeafsnit"/>
+        <w:numPr>
+          <w:ilvl w:val="0"/>
+          <w:numId w:val="3"/>
+        </w:numPr>
+      </w:pPr>
+      <w:r>
+        <w:t xml:space="preserve">Sælger angiver konto id eller om der skal oprettes </w:t>
+      </w:r>
+      <w:r>
+        <w:t>midlertidig leveringsadresse</w:t>
+      </w:r>
+    </w:p>
+    <w:p>
+      <w:pPr>
+        <w:pStyle w:val="Listeafsnit"/>
+      </w:pPr>
+      <w:r>
+        <w:t>1.b.1</w:t>
+      </w:r>
+    </w:p>
+    <w:p>
+      <w:pPr>
+        <w:pStyle w:val="Listeafsnit"/>
+        <w:numPr>
+          <w:ilvl w:val="0"/>
+          <w:numId w:val="4"/>
+        </w:numPr>
+      </w:pPr>
+      <w:r>
+        <w:t>Er konto oprettet angiver sælger konto id</w:t>
+      </w:r>
+    </w:p>
+    <w:p>
+      <w:pPr>
+        <w:pStyle w:val="Listeafsnit"/>
+        <w:numPr>
+          <w:ilvl w:val="0"/>
+          <w:numId w:val="4"/>
+        </w:numPr>
+      </w:pPr>
+      <w:r>
+        <w:t>Systemet returnerer valgt konto</w:t>
+      </w:r>
+      <w:r>
+        <w:t xml:space="preserve"> og vare/varer</w:t>
+      </w:r>
+    </w:p>
+    <w:p>
+      <w:pPr>
+        <w:pStyle w:val="Listeafsnit"/>
+        <w:numPr>
+          <w:ilvl w:val="0"/>
+          <w:numId w:val="4"/>
+        </w:numPr>
+      </w:pPr>
+      <w:r>
+        <w:t>Sælger bekræfter valg</w:t>
+      </w:r>
+    </w:p>
+    <w:p>
+      <w:pPr>
+        <w:pStyle w:val="Listeafsnit"/>
+        <w:numPr>
+          <w:ilvl w:val="0"/>
+          <w:numId w:val="4"/>
+        </w:numPr>
+      </w:pPr>
+      <w:r>
+        <w:t>Systemet udskriver følgeseddel og fjerner varen/varerne fra lageret</w:t>
+      </w:r>
+    </w:p>
+    <w:p>
+      <w:pPr>
+        <w:pStyle w:val="Listeafsnit"/>
+        <w:numPr>
+          <w:ilvl w:val="0"/>
+          <w:numId w:val="4"/>
+        </w:numPr>
+      </w:pPr>
+      <w:r>
+        <w:t>Sælger afslutter salg</w:t>
+      </w:r>
+    </w:p>
+    <w:p>
+      <w:pPr>
+        <w:pStyle w:val="Listeafsnit"/>
+      </w:pPr>
+      <w:r>
+        <w:t>1.b.2</w:t>
+      </w:r>
+    </w:p>
+    <w:p>
+      <w:pPr>
+        <w:pStyle w:val="Listeafsnit"/>
+        <w:numPr>
+          <w:ilvl w:val="0"/>
+          <w:numId w:val="7"/>
+        </w:numPr>
+      </w:pPr>
+      <w:r>
+        <w:t>Skal der angives leveringsadresse angiver sælger leveringsoplysninger</w:t>
+      </w:r>
+    </w:p>
+    <w:p>
+      <w:pPr>
+        <w:pStyle w:val="Listeafsnit"/>
+        <w:numPr>
+          <w:ilvl w:val="0"/>
+          <w:numId w:val="7"/>
+        </w:numPr>
+      </w:pPr>
+      <w:r>
+        <w:t>Systemet returnerer valgte leveringsoplysninger, varer og slutpris</w:t>
+      </w:r>
+    </w:p>
+    <w:p>
+      <w:pPr>
+        <w:pStyle w:val="Listeafsnit"/>
+        <w:numPr>
+          <w:ilvl w:val="0"/>
+          <w:numId w:val="7"/>
+        </w:numPr>
+      </w:pPr>
+      <w:r>
+        <w:t>Sælger</w:t>
+      </w:r>
+      <w:r>
+        <w:t xml:space="preserve"> </w:t>
+      </w:r>
+      <w:r>
+        <w:t>angiver om hvor meget der bliver betalt</w:t>
+      </w:r>
+    </w:p>
+    <w:p>
+      <w:pPr>
+        <w:pStyle w:val="Listeafsnit"/>
+        <w:numPr>
+          <w:ilvl w:val="0"/>
+          <w:numId w:val="7"/>
         </w:numPr>
       </w:pPr>
       <w:r>
@@ -160,281 +399,10 @@
         <w:pStyle w:val="Listeafsnit"/>
         <w:numPr>
           <w:ilvl w:val="0"/>
-          <w:numId w:val="1"/>
-        </w:numPr>
-      </w:pPr>
-      <w:r>
-        <w:t>Sælger afslutter salg</w:t>
-      </w:r>
-    </w:p>
-    <w:p>
-      <w:pPr>
-        <w:spacing w:after="120" w:line="240" w:lineRule="auto"/>
-      </w:pPr>
-      <w:r>
-        <w:t>Alternative flows:</w:t>
-      </w:r>
-    </w:p>
-    <w:p>
-      <w:pPr>
-        <w:spacing w:after="120" w:line="240" w:lineRule="auto"/>
-      </w:pPr>
-      <w:r>
-        <w:t>1.a</w:t>
-      </w:r>
-    </w:p>
-    <w:p>
-      <w:pPr>
-        <w:pStyle w:val="Listeafsnit"/>
-        <w:numPr>
-          <w:ilvl w:val="0"/>
-          <w:numId w:val="2"/>
-        </w:numPr>
-        <w:spacing w:after="120" w:line="240" w:lineRule="auto"/>
-      </w:pPr>
-      <w:r>
-        <w:t>Sælger leder i lager efter vare som kunde efterspørg</w:t>
-      </w:r>
-    </w:p>
-    <w:p>
-      <w:pPr>
-        <w:pStyle w:val="Listeafsnit"/>
-        <w:numPr>
-          <w:ilvl w:val="0"/>
-          <w:numId w:val="2"/>
-        </w:numPr>
-      </w:pPr>
-      <w:r>
-        <w:t>Systemet viser varens lagerstatus</w:t>
-      </w:r>
-    </w:p>
-    <w:p>
-      <w:pPr>
-        <w:pStyle w:val="Listeafsnit"/>
-        <w:numPr>
-          <w:ilvl w:val="0"/>
-          <w:numId w:val="2"/>
-        </w:numPr>
-      </w:pPr>
-      <w:r>
-        <w:t>Hvis varen ikke er på lager, registreres kundens tlf. nr.</w:t>
-      </w:r>
-    </w:p>
-    <w:p>
-      <w:pPr>
-        <w:spacing w:after="120" w:line="240" w:lineRule="auto"/>
-      </w:pPr>
-      <w:r>
-        <w:t>1.b</w:t>
-      </w:r>
-    </w:p>
-    <w:p>
-      <w:pPr>
-        <w:pStyle w:val="Listeafsnit"/>
-        <w:numPr>
-          <w:ilvl w:val="0"/>
-          <w:numId w:val="3"/>
-        </w:numPr>
-        <w:spacing w:after="120" w:line="240" w:lineRule="auto"/>
-      </w:pPr>
-      <w:r>
-        <w:t>Sælger leder efter vare på lager</w:t>
-      </w:r>
-    </w:p>
-    <w:p>
-      <w:pPr>
-        <w:pStyle w:val="Listeafsnit"/>
-        <w:numPr>
-          <w:ilvl w:val="0"/>
-          <w:numId w:val="3"/>
-        </w:numPr>
-      </w:pPr>
-      <w:r>
-        <w:t>Systemet returnerer vare</w:t>
-      </w:r>
-    </w:p>
-    <w:p>
-      <w:pPr>
-        <w:pStyle w:val="Listeafsnit"/>
-        <w:numPr>
-          <w:ilvl w:val="0"/>
-          <w:numId w:val="3"/>
-        </w:numPr>
-      </w:pPr>
-      <w:r>
-        <w:t>Sælger markerer vare til levering</w:t>
-      </w:r>
-    </w:p>
-    <w:p>
-      <w:pPr>
-        <w:pStyle w:val="Listeafsnit"/>
-        <w:numPr>
-          <w:ilvl w:val="0"/>
-          <w:numId w:val="3"/>
-        </w:numPr>
-      </w:pPr>
-      <w:r>
-        <w:t>Punkt 1 – 3 gentages efter hvor mange forskellige antal varer der ønskes</w:t>
-      </w:r>
-    </w:p>
-    <w:p>
-      <w:pPr>
-        <w:pStyle w:val="Listeafsnit"/>
-        <w:numPr>
-          <w:ilvl w:val="0"/>
-          <w:numId w:val="3"/>
-        </w:numPr>
-      </w:pPr>
-      <w:r>
-        <w:t xml:space="preserve">Sælger angiver konto id eller om der skal oprettes </w:t>
-      </w:r>
-      <w:r>
-        <w:t>midlertidig leveringsadresse</w:t>
-      </w:r>
-    </w:p>
-    <w:p>
-      <w:pPr>
-        <w:pStyle w:val="Listeafsnit"/>
-      </w:pPr>
-      <w:r>
-        <w:t>1.b.1</w:t>
-      </w:r>
-    </w:p>
-    <w:p>
-      <w:pPr>
-        <w:pStyle w:val="Listeafsnit"/>
-        <w:numPr>
-          <w:ilvl w:val="0"/>
-          <w:numId w:val="4"/>
-        </w:numPr>
-      </w:pPr>
-      <w:r>
-        <w:t>Er konto oprettet angiver sælger konto id</w:t>
-      </w:r>
-    </w:p>
-    <w:p>
-      <w:pPr>
-        <w:pStyle w:val="Listeafsnit"/>
-        <w:numPr>
-          <w:ilvl w:val="0"/>
-          <w:numId w:val="4"/>
-        </w:numPr>
-      </w:pPr>
-      <w:r>
-        <w:t>Systemet returnerer valgt konto</w:t>
-      </w:r>
-      <w:r>
-        <w:t xml:space="preserve"> og vare/varer</w:t>
-      </w:r>
-    </w:p>
-    <w:p>
-      <w:pPr>
-        <w:pStyle w:val="Listeafsnit"/>
-        <w:numPr>
-          <w:ilvl w:val="0"/>
-          <w:numId w:val="4"/>
-        </w:numPr>
-      </w:pPr>
-      <w:r>
-        <w:t>Sælger bekræfter valg</w:t>
-      </w:r>
-    </w:p>
-    <w:p>
-      <w:pPr>
-        <w:pStyle w:val="Listeafsnit"/>
-        <w:numPr>
-          <w:ilvl w:val="0"/>
-          <w:numId w:val="4"/>
-        </w:numPr>
-      </w:pPr>
-      <w:r>
-        <w:t>Systemet udskriver følgeseddel og fjerner varen/varerne fra lageret</w:t>
-      </w:r>
-    </w:p>
-    <w:p>
-      <w:pPr>
-        <w:pStyle w:val="Listeafsnit"/>
-        <w:numPr>
-          <w:ilvl w:val="0"/>
-          <w:numId w:val="4"/>
-        </w:numPr>
-      </w:pPr>
-      <w:r>
-        <w:t>Sælger afslutter salg</w:t>
-      </w:r>
-    </w:p>
-    <w:p>
-      <w:pPr>
-        <w:pStyle w:val="Listeafsnit"/>
-      </w:pPr>
-      <w:r>
-        <w:t>1.b.2</w:t>
-      </w:r>
-    </w:p>
-    <w:p>
-      <w:pPr>
-        <w:pStyle w:val="Listeafsnit"/>
-        <w:numPr>
-          <w:ilvl w:val="0"/>
           <w:numId w:val="7"/>
         </w:numPr>
       </w:pPr>
       <w:r>
-        <w:t>Skal der angives leveringsadresse angiver sælger leveringsoplysninger</w:t>
-      </w:r>
-    </w:p>
-    <w:p>
-      <w:pPr>
-        <w:pStyle w:val="Listeafsnit"/>
-        <w:numPr>
-          <w:ilvl w:val="0"/>
-          <w:numId w:val="7"/>
-        </w:numPr>
-      </w:pPr>
-      <w:r>
-        <w:t>Systemet returnerer valgte leveringsoplysninger, varer og slutpris</w:t>
-      </w:r>
-    </w:p>
-    <w:p>
-      <w:pPr>
-        <w:pStyle w:val="Listeafsnit"/>
-        <w:numPr>
-          <w:ilvl w:val="0"/>
-          <w:numId w:val="7"/>
-        </w:numPr>
-      </w:pPr>
-      <w:r>
-        <w:t>Sælger</w:t>
-      </w:r>
-      <w:r>
-        <w:t xml:space="preserve"> </w:t>
-      </w:r>
-      <w:r>
-        <w:t>angiver om hvor meget der bliver betalt</w:t>
-      </w:r>
-    </w:p>
-    <w:p>
-      <w:pPr>
-        <w:pStyle w:val="Listeafsnit"/>
-        <w:numPr>
-          <w:ilvl w:val="0"/>
-          <w:numId w:val="7"/>
-        </w:numPr>
-      </w:pPr>
-      <w:r>
-        <w:t>Systemet returnerer hvor meget der skal gives tilbage, udskriver kvittering og fjerner varen/varerne fra lageret</w:t>
-      </w:r>
-    </w:p>
-    <w:p>
-      <w:pPr>
-        <w:pStyle w:val="Listeafsnit"/>
-        <w:numPr>
-          <w:ilvl w:val="0"/>
-          <w:numId w:val="7"/>
-        </w:numPr>
-      </w:pPr>
-      <w:r>
-        <w:lastRenderedPageBreak/>
         <w:t>Sælger afslutter salg</w:t>
       </w:r>
     </w:p>

</xml_diff>